<commit_message>
Hice unos cambios al modelo de Banquete para que cumpliera con las especificaciones del Contrato de arrendamiento de servicios, aún no está completo, sigo trabajando en él, también cambie las vistas de creación y edición.
</commit_message>
<xml_diff>
--- a/Jerry/App_Data/Contrato-de-Prestacion-de-Servicios.docx
+++ b/Jerry/App_Data/Contrato-de-Prestacion-de-Servicios.docx
@@ -89,6 +89,9 @@
       <w:r>
         <w:t>&lt;HORA&gt;</w:t>
       </w:r>
+      <w:r>
+        <w:t xml:space="preserve"> horas</w:t>
+      </w:r>
     </w:p>
     <w:p>
       <w:r>
@@ -98,10 +101,19 @@
         <w:t>:</w:t>
       </w:r>
       <w:r>
-        <w:t xml:space="preserve"> ______________________________</w:t>
-      </w:r>
-      <w:r>
-        <w:t xml:space="preserve"> Lugar: ____________________</w:t>
+        <w:t xml:space="preserve"> </w:t>
+      </w:r>
+      <w:r>
+        <w:t xml:space="preserve">&lt;INVITADOS&gt;                                       </w:t>
+      </w:r>
+      <w:r>
+        <w:t xml:space="preserve"> Lugar:</w:t>
+      </w:r>
+      <w:r>
+        <w:t xml:space="preserve"> </w:t>
+      </w:r>
+      <w:r>
+        <w:t>&lt;LUGAR&gt;</w:t>
       </w:r>
     </w:p>
     <w:p>
@@ -136,7 +148,19 @@
     </w:p>
     <w:p>
       <w:r>
-        <w:t>Meseros (   ) _________________   Bartender (   ) _________</w:t>
+        <w:t xml:space="preserve">Meseros </w:t>
+      </w:r>
+      <w:r>
+        <w:t>(  )</w:t>
+      </w:r>
+      <w:r>
+        <w:t xml:space="preserve"> _________________   </w:t>
+      </w:r>
+      <w:r>
+        <w:t>Bar tender</w:t>
+      </w:r>
+      <w:r>
+        <w:t xml:space="preserve"> (   ) _________</w:t>
       </w:r>
     </w:p>
     <w:p/>
@@ -151,21 +175,42 @@
         <w:t xml:space="preserve"> </w:t>
       </w:r>
       <w:r>
+        <w:t>$</w:t>
+      </w:r>
+      <w:r>
         <w:t>&lt;COSTO&gt;</w:t>
       </w:r>
       <w:r>
         <w:t xml:space="preserve">       Anticipo</w:t>
       </w:r>
       <w:r>
-        <w:t>: &lt;ANTICIPO&gt;</w:t>
+        <w:t xml:space="preserve">: </w:t>
+      </w:r>
+      <w:r>
+        <w:t>$</w:t>
+      </w:r>
+      <w:r>
+        <w:t>&lt;ANTICIPO&gt;</w:t>
       </w:r>
       <w:r>
         <w:t xml:space="preserve">   Abonos</w:t>
+      </w:r>
+      <w:r>
+        <w:t xml:space="preserve">: </w:t>
+      </w:r>
+      <w:r>
+        <w:t>$</w:t>
+      </w:r>
+      <w:r>
+        <w:t>&lt;</w:t>
+      </w:r>
+      <w:r>
+        <w:t>ABONOS</w:t>
       </w:r>
       <w:bookmarkStart w:id="0" w:name="_GoBack"/>
       <w:bookmarkEnd w:id="0"/>
       <w:r>
-        <w:t>: &lt;PAGOS&gt;</w:t>
+        <w:t>&gt;</w:t>
       </w:r>
     </w:p>
     <w:p>

</xml_diff>